<commit_message>
Commit 15 - Inserimento Lista + Tabella + Gantt Attuale + Aggiornamento Diagrammi di flusso
</commit_message>
<xml_diff>
--- a/4_Diari/2023-10-06_Marco.Conforti.docx
+++ b/4_Diari/2023-10-06_Marco.Conforti.docx
@@ -189,8 +189,90 @@
               </w:rPr>
               <w:t>Oggi ho portato avanti la documentazione, come scritto nel diario di lavoro precedente, successivamente ho un po’ sistemato il codice.</w:t>
             </w:r>
-            <w:bookmarkStart w:id="3" w:name="_GoBack"/>
-            <w:bookmarkEnd w:id="3"/>
+            <w:r>
+              <w:rPr>
+                <w:rFonts w:ascii="Arial" w:hAnsi="Arial" w:cs="Arial"/>
+              </w:rPr>
+              <w:t xml:space="preserve"> Nel pomeriggio ho continuato a concludere e sistemare i vari diagrammi di flusso creati.</w:t>
+            </w:r>
+            <w:r>
+              <w:rPr>
+                <w:rFonts w:ascii="Arial" w:hAnsi="Arial" w:cs="Arial"/>
+              </w:rPr>
+              <w:t xml:space="preserve"> Completando il diagramma di flusso mi sono accorto che il programma poteva generare più volte la stessa parola, ovviamente questo è un problema quindi ho dovuto risolverlo.</w:t>
+            </w:r>
+            <w:r>
+              <w:rPr>
+                <w:rFonts w:ascii="Arial" w:hAnsi="Arial" w:cs="Arial"/>
+              </w:rPr>
+              <w:t xml:space="preserve"> Inoltre ho dovuto risolvere un altro problema sempre sul random quando le parole all’interno del dizionario sono poche.</w:t>
+            </w:r>
+            <w:r>
+              <w:rPr>
+                <w:rFonts w:ascii="Arial" w:hAnsi="Arial" w:cs="Arial"/>
+              </w:rPr>
+              <w:t xml:space="preserve"> </w:t>
+            </w:r>
+            <w:r>
+              <w:rPr>
+                <w:rFonts w:ascii="Arial" w:hAnsi="Arial" w:cs="Arial"/>
+              </w:rPr>
+              <w:t>Ho anche iniziato e concluso la stampa della lista delle parole</w:t>
+            </w:r>
+            <w:r>
+              <w:rPr>
+                <w:rFonts w:ascii="Arial" w:hAnsi="Arial" w:cs="Arial"/>
+              </w:rPr>
+              <w:t xml:space="preserve"> in ordine alfabetico</w:t>
+            </w:r>
+            <w:r>
+              <w:rPr>
+                <w:rFonts w:ascii="Arial" w:hAnsi="Arial" w:cs="Arial"/>
+              </w:rPr>
+              <w:t>, il prossimo passo sarà renderla migliore esteticamente</w:t>
+            </w:r>
+            <w:r>
+              <w:rPr>
+                <w:rFonts w:ascii="Arial" w:hAnsi="Arial" w:cs="Arial"/>
+              </w:rPr>
+              <w:t>.</w:t>
+            </w:r>
+            <w:r>
+              <w:rPr>
+                <w:rFonts w:ascii="Arial" w:hAnsi="Arial" w:cs="Arial"/>
+              </w:rPr>
+              <w:t xml:space="preserve"> Ho reso la tabella di lettura più simile a quella mostrata </w:t>
+            </w:r>
+            <w:r>
+              <w:rPr>
+                <w:rFonts w:ascii="Arial" w:hAnsi="Arial" w:cs="Arial"/>
+              </w:rPr>
+              <w:t>nell’esempio</w:t>
+            </w:r>
+            <w:r>
+              <w:rPr>
+                <w:rFonts w:ascii="Arial" w:hAnsi="Arial" w:cs="Arial"/>
+              </w:rPr>
+              <w:t xml:space="preserve"> in classe</w:t>
+            </w:r>
+            <w:r>
+              <w:rPr>
+                <w:rFonts w:ascii="Arial" w:hAnsi="Arial" w:cs="Arial"/>
+              </w:rPr>
+              <w:t>, quindi ho migliorato l’estetica</w:t>
+            </w:r>
+            <w:r>
+              <w:rPr>
+                <w:rFonts w:ascii="Arial" w:hAnsi="Arial" w:cs="Arial"/>
+              </w:rPr>
+              <w:t>.</w:t>
+            </w:r>
+            <w:r>
+              <w:rPr>
+                <w:rFonts w:ascii="Arial" w:hAnsi="Arial" w:cs="Arial"/>
+              </w:rPr>
+              <w:t xml:space="preserve"> Alla fine della giornata ho creato un nuovo progetto su project ed ho messo quello fatto fino ad ora con le rispettive date così da poter comparare alla fine i due programmi, grazie al diario di lavoro sono riuscito a capire che giorni ho fatto cosa in modo da inserire in modo corretto tutto quello fatto fino ad adesso, nonostante ciò da questa lezione ogni lezione inserirò quello che ho fatto all’interno di questo nuovo progetto.</w:t>
+            </w:r>
           </w:p>
         </w:tc>
       </w:tr>
@@ -259,7 +341,7 @@
                 <w:rFonts w:ascii="Arial" w:hAnsi="Arial" w:cs="Arial"/>
                 <w:b/>
               </w:rPr>
-              <w:t>Random</w:t>
+              <w:t>Numero Random</w:t>
             </w:r>
             <w:r>
               <w:rPr>
@@ -276,6 +358,204 @@
                 <w:rFonts w:ascii="Arial" w:hAnsi="Arial" w:cs="Arial"/>
               </w:rPr>
             </w:pPr>
+            <w:r>
+              <w:rPr>
+                <w:rFonts w:ascii="Arial" w:hAnsi="Arial" w:cs="Arial"/>
+              </w:rPr>
+              <w:t xml:space="preserve">Il problema è che il random può più volte prendere lo stesso numero, quindi nel caso di </w:t>
+            </w:r>
+          </w:p>
+          <w:p>
+            <w:pPr>
+              <w:ind w:firstLine="708"/>
+              <w:rPr>
+                <w:rFonts w:ascii="Arial" w:hAnsi="Arial" w:cs="Arial"/>
+              </w:rPr>
+            </w:pPr>
+            <w:r>
+              <w:rPr>
+                <w:rFonts w:ascii="Arial" w:hAnsi="Arial" w:cs="Arial"/>
+              </w:rPr>
+              <w:t>dizionari con poche parole alcune parole si scrivevano più volte.</w:t>
+            </w:r>
+          </w:p>
+          <w:p>
+            <w:pPr>
+              <w:rPr>
+                <w:rFonts w:ascii="Arial" w:hAnsi="Arial" w:cs="Arial"/>
+                <w:b/>
+              </w:rPr>
+            </w:pPr>
+            <w:r>
+              <w:rPr>
+                <w:rFonts w:ascii="Arial" w:hAnsi="Arial" w:cs="Arial"/>
+                <w:b/>
+              </w:rPr>
+              <w:t>Soluzione Numero Random:</w:t>
+            </w:r>
+          </w:p>
+          <w:p>
+            <w:pPr>
+              <w:ind w:firstLine="708"/>
+              <w:rPr>
+                <w:rFonts w:ascii="Arial" w:hAnsi="Arial" w:cs="Arial"/>
+              </w:rPr>
+            </w:pPr>
+            <w:r>
+              <w:rPr>
+                <w:rFonts w:ascii="Arial" w:hAnsi="Arial" w:cs="Arial"/>
+              </w:rPr>
+              <w:t xml:space="preserve">Ho risolto questo problema mettendo un array di controllo che appunto controllava se il </w:t>
+            </w:r>
+          </w:p>
+          <w:p>
+            <w:pPr>
+              <w:ind w:firstLine="708"/>
+              <w:rPr>
+                <w:rFonts w:ascii="Arial" w:hAnsi="Arial" w:cs="Arial"/>
+              </w:rPr>
+            </w:pPr>
+            <w:r>
+              <w:rPr>
+                <w:rFonts w:ascii="Arial" w:hAnsi="Arial" w:cs="Arial"/>
+              </w:rPr>
+              <w:t>numero è già stato usato oppure no.</w:t>
+            </w:r>
+          </w:p>
+          <w:p>
+            <w:pPr>
+              <w:rPr>
+                <w:rFonts w:ascii="Arial" w:hAnsi="Arial" w:cs="Arial"/>
+                <w:b/>
+              </w:rPr>
+            </w:pPr>
+            <w:r>
+              <w:rPr>
+                <w:rFonts w:ascii="Arial" w:hAnsi="Arial" w:cs="Arial"/>
+                <w:b/>
+              </w:rPr>
+              <w:t>Problema Random Poche Parole:</w:t>
+            </w:r>
+          </w:p>
+          <w:p>
+            <w:pPr>
+              <w:tabs>
+                <w:tab w:val="left" w:pos="956"/>
+              </w:tabs>
+              <w:ind w:firstLine="708"/>
+              <w:rPr>
+                <w:rFonts w:ascii="Arial" w:hAnsi="Arial" w:cs="Arial"/>
+              </w:rPr>
+            </w:pPr>
+            <w:r>
+              <w:rPr>
+                <w:rFonts w:ascii="Arial" w:hAnsi="Arial" w:cs="Arial"/>
+              </w:rPr>
+              <w:t xml:space="preserve">Il problema è che anche se le parole non vengono effettivamente messe nella matrice le </w:t>
+            </w:r>
+          </w:p>
+          <w:p>
+            <w:pPr>
+              <w:tabs>
+                <w:tab w:val="left" w:pos="956"/>
+              </w:tabs>
+              <w:ind w:firstLine="708"/>
+              <w:rPr>
+                <w:rFonts w:ascii="Arial" w:hAnsi="Arial" w:cs="Arial"/>
+              </w:rPr>
+            </w:pPr>
+            <w:r>
+              <w:rPr>
+                <w:rFonts w:ascii="Arial" w:hAnsi="Arial" w:cs="Arial"/>
+              </w:rPr>
+              <w:t xml:space="preserve">aggiunge comunque all’array di controllo spiegato nel problema precedente questo è </w:t>
+            </w:r>
+          </w:p>
+          <w:p>
+            <w:pPr>
+              <w:tabs>
+                <w:tab w:val="left" w:pos="956"/>
+              </w:tabs>
+              <w:ind w:firstLine="708"/>
+              <w:rPr>
+                <w:rFonts w:ascii="Arial" w:hAnsi="Arial" w:cs="Arial"/>
+              </w:rPr>
+            </w:pPr>
+            <w:r>
+              <w:rPr>
+                <w:rFonts w:ascii="Arial" w:hAnsi="Arial" w:cs="Arial"/>
+              </w:rPr>
+              <w:t>dovuto al fatto che non faccio nessun controllo prima di inserire nell’array.</w:t>
+            </w:r>
+          </w:p>
+          <w:p>
+            <w:pPr>
+              <w:tabs>
+                <w:tab w:val="left" w:pos="956"/>
+              </w:tabs>
+              <w:rPr>
+                <w:rFonts w:ascii="Arial" w:hAnsi="Arial" w:cs="Arial"/>
+                <w:b/>
+              </w:rPr>
+            </w:pPr>
+            <w:r>
+              <w:rPr>
+                <w:rFonts w:ascii="Arial" w:hAnsi="Arial" w:cs="Arial"/>
+                <w:b/>
+              </w:rPr>
+              <w:t>Soluzione Random Poche Parole:</w:t>
+            </w:r>
+          </w:p>
+          <w:p>
+            <w:pPr>
+              <w:tabs>
+                <w:tab w:val="left" w:pos="956"/>
+              </w:tabs>
+              <w:ind w:firstLine="708"/>
+              <w:rPr>
+                <w:rFonts w:ascii="Arial" w:hAnsi="Arial" w:cs="Arial"/>
+              </w:rPr>
+            </w:pPr>
+            <w:r>
+              <w:rPr>
+                <w:rFonts w:ascii="Arial" w:hAnsi="Arial" w:cs="Arial"/>
+              </w:rPr>
+              <w:t xml:space="preserve">Per risolvere ho messo l’aggiunta all’array soltanto dopo il controllo che questa parola </w:t>
+            </w:r>
+          </w:p>
+          <w:p>
+            <w:pPr>
+              <w:tabs>
+                <w:tab w:val="left" w:pos="956"/>
+              </w:tabs>
+              <w:ind w:firstLine="708"/>
+              <w:rPr>
+                <w:rFonts w:ascii="Arial" w:hAnsi="Arial" w:cs="Arial"/>
+              </w:rPr>
+            </w:pPr>
+            <w:r>
+              <w:rPr>
+                <w:rFonts w:ascii="Arial" w:hAnsi="Arial" w:cs="Arial"/>
+              </w:rPr>
+              <w:t>viene aggiunta in modo magari in un'altra posizione e/o con un'altra direzione</w:t>
+            </w:r>
+          </w:p>
+          <w:p>
+            <w:pPr>
+              <w:tabs>
+                <w:tab w:val="left" w:pos="956"/>
+              </w:tabs>
+              <w:ind w:firstLine="708"/>
+              <w:rPr>
+                <w:rFonts w:ascii="Arial" w:hAnsi="Arial" w:cs="Arial"/>
+              </w:rPr>
+            </w:pPr>
+            <w:r>
+              <w:rPr>
+                <w:rFonts w:ascii="Arial" w:hAnsi="Arial" w:cs="Arial"/>
+              </w:rPr>
+              <w:t>è possibile da inserire all’interno della matrice invece che “sprecarla”.</w:t>
+            </w:r>
           </w:p>
         </w:tc>
       </w:tr>
@@ -342,6 +622,46 @@
               <w:t>vanti rispetto alla pianificazione.</w:t>
             </w:r>
           </w:p>
+          <w:p>
+            <w:pPr>
+              <w:pStyle w:val="Paragrafoelenco"/>
+              <w:numPr>
+                <w:ilvl w:val="0"/>
+                <w:numId w:val="24"/>
+              </w:numPr>
+              <w:spacing w:after="200" w:line="276" w:lineRule="auto"/>
+              <w:rPr>
+                <w:rFonts w:ascii="Arial" w:hAnsi="Arial" w:cs="Arial"/>
+                <w:color w:val="9BBB59" w:themeColor="accent3"/>
+              </w:rPr>
+            </w:pPr>
+            <w:r>
+              <w:rPr>
+                <w:rFonts w:ascii="Arial" w:hAnsi="Arial" w:cs="Arial"/>
+                <w:color w:val="9BBB59" w:themeColor="accent3"/>
+              </w:rPr>
+              <w:t>Lista parole + Tabella visualizzata</w:t>
+            </w:r>
+          </w:p>
+          <w:p>
+            <w:pPr>
+              <w:pStyle w:val="Paragrafoelenco"/>
+              <w:numPr>
+                <w:ilvl w:val="0"/>
+                <w:numId w:val="24"/>
+              </w:numPr>
+              <w:rPr>
+                <w:rFonts w:ascii="Arial" w:hAnsi="Arial" w:cs="Arial"/>
+              </w:rPr>
+            </w:pPr>
+            <w:r>
+              <w:rPr>
+                <w:rFonts w:ascii="Arial" w:hAnsi="Arial" w:cs="Arial"/>
+                <w:color w:val="FFC000"/>
+              </w:rPr>
+              <w:t>GUI (non completamente)</w:t>
+            </w:r>
+          </w:p>
         </w:tc>
       </w:tr>
     </w:tbl>
@@ -393,6 +713,14 @@
                 <w:rFonts w:ascii="Arial" w:hAnsi="Arial" w:cs="Arial"/>
               </w:rPr>
             </w:pPr>
+            <w:r>
+              <w:rPr>
+                <w:rFonts w:ascii="Arial" w:hAnsi="Arial" w:cs="Arial"/>
+              </w:rPr>
+              <w:t>Fare la verifica riguarda il modulo M306 e creazione export e stampa</w:t>
+            </w:r>
+            <w:bookmarkStart w:id="3" w:name="_GoBack"/>
+            <w:bookmarkEnd w:id="3"/>
           </w:p>
         </w:tc>
       </w:tr>
@@ -1475,6 +1803,119 @@
     </w:lvl>
   </w:abstractNum>
   <w:abstractNum w:abstractNumId="7" w15:restartNumberingAfterBreak="0">
+    <w:nsid w:val="3ECC6848"/>
+    <w:multiLevelType w:val="hybridMultilevel"/>
+    <w:tmpl w:val="0D14377E"/>
+    <w:lvl w:ilvl="0" w:tplc="26A4CF72">
+      <w:numFmt w:val="bullet"/>
+      <w:lvlText w:val="-"/>
+      <w:lvlJc w:val="left"/>
+      <w:pPr>
+        <w:ind w:left="720" w:hanging="360"/>
+      </w:pPr>
+      <w:rPr>
+        <w:rFonts w:ascii="Arial" w:eastAsiaTheme="minorHAnsi" w:hAnsi="Arial" w:cs="Arial" w:hint="default"/>
+        <w:color w:val="auto"/>
+      </w:rPr>
+    </w:lvl>
+    <w:lvl w:ilvl="1" w:tplc="08100003" w:tentative="1">
+      <w:start w:val="1"/>
+      <w:numFmt w:val="bullet"/>
+      <w:lvlText w:val="o"/>
+      <w:lvlJc w:val="left"/>
+      <w:pPr>
+        <w:ind w:left="1440" w:hanging="360"/>
+      </w:pPr>
+      <w:rPr>
+        <w:rFonts w:ascii="Courier New" w:hAnsi="Courier New" w:cs="Courier New" w:hint="default"/>
+      </w:rPr>
+    </w:lvl>
+    <w:lvl w:ilvl="2" w:tplc="08100005" w:tentative="1">
+      <w:start w:val="1"/>
+      <w:numFmt w:val="bullet"/>
+      <w:lvlText w:val=""/>
+      <w:lvlJc w:val="left"/>
+      <w:pPr>
+        <w:ind w:left="2160" w:hanging="360"/>
+      </w:pPr>
+      <w:rPr>
+        <w:rFonts w:ascii="Wingdings" w:hAnsi="Wingdings" w:hint="default"/>
+      </w:rPr>
+    </w:lvl>
+    <w:lvl w:ilvl="3" w:tplc="08100001" w:tentative="1">
+      <w:start w:val="1"/>
+      <w:numFmt w:val="bullet"/>
+      <w:lvlText w:val=""/>
+      <w:lvlJc w:val="left"/>
+      <w:pPr>
+        <w:ind w:left="2880" w:hanging="360"/>
+      </w:pPr>
+      <w:rPr>
+        <w:rFonts w:ascii="Symbol" w:hAnsi="Symbol" w:hint="default"/>
+      </w:rPr>
+    </w:lvl>
+    <w:lvl w:ilvl="4" w:tplc="08100003" w:tentative="1">
+      <w:start w:val="1"/>
+      <w:numFmt w:val="bullet"/>
+      <w:lvlText w:val="o"/>
+      <w:lvlJc w:val="left"/>
+      <w:pPr>
+        <w:ind w:left="3600" w:hanging="360"/>
+      </w:pPr>
+      <w:rPr>
+        <w:rFonts w:ascii="Courier New" w:hAnsi="Courier New" w:cs="Courier New" w:hint="default"/>
+      </w:rPr>
+    </w:lvl>
+    <w:lvl w:ilvl="5" w:tplc="08100005" w:tentative="1">
+      <w:start w:val="1"/>
+      <w:numFmt w:val="bullet"/>
+      <w:lvlText w:val=""/>
+      <w:lvlJc w:val="left"/>
+      <w:pPr>
+        <w:ind w:left="4320" w:hanging="360"/>
+      </w:pPr>
+      <w:rPr>
+        <w:rFonts w:ascii="Wingdings" w:hAnsi="Wingdings" w:hint="default"/>
+      </w:rPr>
+    </w:lvl>
+    <w:lvl w:ilvl="6" w:tplc="08100001" w:tentative="1">
+      <w:start w:val="1"/>
+      <w:numFmt w:val="bullet"/>
+      <w:lvlText w:val=""/>
+      <w:lvlJc w:val="left"/>
+      <w:pPr>
+        <w:ind w:left="5040" w:hanging="360"/>
+      </w:pPr>
+      <w:rPr>
+        <w:rFonts w:ascii="Symbol" w:hAnsi="Symbol" w:hint="default"/>
+      </w:rPr>
+    </w:lvl>
+    <w:lvl w:ilvl="7" w:tplc="08100003" w:tentative="1">
+      <w:start w:val="1"/>
+      <w:numFmt w:val="bullet"/>
+      <w:lvlText w:val="o"/>
+      <w:lvlJc w:val="left"/>
+      <w:pPr>
+        <w:ind w:left="5760" w:hanging="360"/>
+      </w:pPr>
+      <w:rPr>
+        <w:rFonts w:ascii="Courier New" w:hAnsi="Courier New" w:cs="Courier New" w:hint="default"/>
+      </w:rPr>
+    </w:lvl>
+    <w:lvl w:ilvl="8" w:tplc="08100005" w:tentative="1">
+      <w:start w:val="1"/>
+      <w:numFmt w:val="bullet"/>
+      <w:lvlText w:val=""/>
+      <w:lvlJc w:val="left"/>
+      <w:pPr>
+        <w:ind w:left="6480" w:hanging="360"/>
+      </w:pPr>
+      <w:rPr>
+        <w:rFonts w:ascii="Wingdings" w:hAnsi="Wingdings" w:hint="default"/>
+      </w:rPr>
+    </w:lvl>
+  </w:abstractNum>
+  <w:abstractNum w:abstractNumId="8" w15:restartNumberingAfterBreak="0">
     <w:nsid w:val="3F671B2A"/>
     <w:multiLevelType w:val="hybridMultilevel"/>
     <w:tmpl w:val="837CCA7E"/>
@@ -1587,7 +2028,7 @@
       </w:rPr>
     </w:lvl>
   </w:abstractNum>
-  <w:abstractNum w:abstractNumId="8" w15:restartNumberingAfterBreak="0">
+  <w:abstractNum w:abstractNumId="9" w15:restartNumberingAfterBreak="0">
     <w:nsid w:val="432D4A14"/>
     <w:multiLevelType w:val="hybridMultilevel"/>
     <w:tmpl w:val="3850D6E2"/>
@@ -1699,7 +2140,7 @@
       </w:rPr>
     </w:lvl>
   </w:abstractNum>
-  <w:abstractNum w:abstractNumId="9" w15:restartNumberingAfterBreak="0">
+  <w:abstractNum w:abstractNumId="10" w15:restartNumberingAfterBreak="0">
     <w:nsid w:val="442C21C6"/>
     <w:multiLevelType w:val="hybridMultilevel"/>
     <w:tmpl w:val="D64E2F34"/>
@@ -1812,7 +2253,7 @@
       </w:rPr>
     </w:lvl>
   </w:abstractNum>
-  <w:abstractNum w:abstractNumId="10" w15:restartNumberingAfterBreak="0">
+  <w:abstractNum w:abstractNumId="11" w15:restartNumberingAfterBreak="0">
     <w:nsid w:val="44F65ACA"/>
     <w:multiLevelType w:val="hybridMultilevel"/>
     <w:tmpl w:val="A3C8D654"/>
@@ -1925,7 +2366,7 @@
       </w:rPr>
     </w:lvl>
   </w:abstractNum>
-  <w:abstractNum w:abstractNumId="11" w15:restartNumberingAfterBreak="0">
+  <w:abstractNum w:abstractNumId="12" w15:restartNumberingAfterBreak="0">
     <w:nsid w:val="45714A95"/>
     <w:multiLevelType w:val="hybridMultilevel"/>
     <w:tmpl w:val="05F4A790"/>
@@ -2037,7 +2478,7 @@
       </w:rPr>
     </w:lvl>
   </w:abstractNum>
-  <w:abstractNum w:abstractNumId="12" w15:restartNumberingAfterBreak="0">
+  <w:abstractNum w:abstractNumId="13" w15:restartNumberingAfterBreak="0">
     <w:nsid w:val="47473CE2"/>
     <w:multiLevelType w:val="hybridMultilevel"/>
     <w:tmpl w:val="ECF27DAE"/>
@@ -2149,7 +2590,7 @@
       </w:rPr>
     </w:lvl>
   </w:abstractNum>
-  <w:abstractNum w:abstractNumId="13" w15:restartNumberingAfterBreak="0">
+  <w:abstractNum w:abstractNumId="14" w15:restartNumberingAfterBreak="0">
     <w:nsid w:val="4D8115E5"/>
     <w:multiLevelType w:val="hybridMultilevel"/>
     <w:tmpl w:val="3DC066B4"/>
@@ -2262,7 +2703,7 @@
       </w:rPr>
     </w:lvl>
   </w:abstractNum>
-  <w:abstractNum w:abstractNumId="14" w15:restartNumberingAfterBreak="0">
+  <w:abstractNum w:abstractNumId="15" w15:restartNumberingAfterBreak="0">
     <w:nsid w:val="4FB76EC1"/>
     <w:multiLevelType w:val="hybridMultilevel"/>
     <w:tmpl w:val="9A7651B8"/>
@@ -2374,7 +2815,7 @@
       </w:rPr>
     </w:lvl>
   </w:abstractNum>
-  <w:abstractNum w:abstractNumId="15" w15:restartNumberingAfterBreak="0">
+  <w:abstractNum w:abstractNumId="16" w15:restartNumberingAfterBreak="0">
     <w:nsid w:val="5A3606D5"/>
     <w:multiLevelType w:val="hybridMultilevel"/>
     <w:tmpl w:val="91805626"/>
@@ -2487,7 +2928,7 @@
       </w:rPr>
     </w:lvl>
   </w:abstractNum>
-  <w:abstractNum w:abstractNumId="16" w15:restartNumberingAfterBreak="0">
+  <w:abstractNum w:abstractNumId="17" w15:restartNumberingAfterBreak="0">
     <w:nsid w:val="61C87B25"/>
     <w:multiLevelType w:val="hybridMultilevel"/>
     <w:tmpl w:val="6FA21976"/>
@@ -2600,7 +3041,7 @@
       </w:rPr>
     </w:lvl>
   </w:abstractNum>
-  <w:abstractNum w:abstractNumId="17" w15:restartNumberingAfterBreak="0">
+  <w:abstractNum w:abstractNumId="18" w15:restartNumberingAfterBreak="0">
     <w:nsid w:val="621D43F7"/>
     <w:multiLevelType w:val="hybridMultilevel"/>
     <w:tmpl w:val="E1BA4850"/>
@@ -2713,7 +3154,7 @@
       </w:rPr>
     </w:lvl>
   </w:abstractNum>
-  <w:abstractNum w:abstractNumId="18" w15:restartNumberingAfterBreak="0">
+  <w:abstractNum w:abstractNumId="19" w15:restartNumberingAfterBreak="0">
     <w:nsid w:val="657763C8"/>
     <w:multiLevelType w:val="hybridMultilevel"/>
     <w:tmpl w:val="94F87C5A"/>
@@ -2826,7 +3267,7 @@
       </w:rPr>
     </w:lvl>
   </w:abstractNum>
-  <w:abstractNum w:abstractNumId="19" w15:restartNumberingAfterBreak="0">
+  <w:abstractNum w:abstractNumId="20" w15:restartNumberingAfterBreak="0">
     <w:nsid w:val="6AFC21B1"/>
     <w:multiLevelType w:val="hybridMultilevel"/>
     <w:tmpl w:val="ABCC59D8"/>
@@ -2938,7 +3379,7 @@
       </w:rPr>
     </w:lvl>
   </w:abstractNum>
-  <w:abstractNum w:abstractNumId="20" w15:restartNumberingAfterBreak="0">
+  <w:abstractNum w:abstractNumId="21" w15:restartNumberingAfterBreak="0">
     <w:nsid w:val="74DB59D8"/>
     <w:multiLevelType w:val="hybridMultilevel"/>
     <w:tmpl w:val="E334E25C"/>
@@ -3051,7 +3492,7 @@
       </w:rPr>
     </w:lvl>
   </w:abstractNum>
-  <w:abstractNum w:abstractNumId="21" w15:restartNumberingAfterBreak="0">
+  <w:abstractNum w:abstractNumId="22" w15:restartNumberingAfterBreak="0">
     <w:nsid w:val="76B713DF"/>
     <w:multiLevelType w:val="hybridMultilevel"/>
     <w:tmpl w:val="31FC18F4"/>
@@ -3164,7 +3605,7 @@
       </w:rPr>
     </w:lvl>
   </w:abstractNum>
-  <w:abstractNum w:abstractNumId="22" w15:restartNumberingAfterBreak="0">
+  <w:abstractNum w:abstractNumId="23" w15:restartNumberingAfterBreak="0">
     <w:nsid w:val="7DC25969"/>
     <w:multiLevelType w:val="hybridMultilevel"/>
     <w:tmpl w:val="49A4B118"/>
@@ -3254,37 +3695,37 @@
     </w:lvl>
   </w:abstractNum>
   <w:num w:numId="1">
-    <w:abstractNumId w:val="16"/>
+    <w:abstractNumId w:val="17"/>
   </w:num>
   <w:num w:numId="2">
-    <w:abstractNumId w:val="13"/>
+    <w:abstractNumId w:val="14"/>
   </w:num>
   <w:num w:numId="3">
-    <w:abstractNumId w:val="17"/>
+    <w:abstractNumId w:val="18"/>
   </w:num>
   <w:num w:numId="4">
     <w:abstractNumId w:val="5"/>
   </w:num>
   <w:num w:numId="5">
-    <w:abstractNumId w:val="20"/>
+    <w:abstractNumId w:val="21"/>
   </w:num>
   <w:num w:numId="6">
     <w:abstractNumId w:val="2"/>
   </w:num>
   <w:num w:numId="7">
-    <w:abstractNumId w:val="18"/>
+    <w:abstractNumId w:val="19"/>
   </w:num>
   <w:num w:numId="8">
-    <w:abstractNumId w:val="9"/>
+    <w:abstractNumId w:val="10"/>
   </w:num>
   <w:num w:numId="9">
     <w:abstractNumId w:val="6"/>
   </w:num>
   <w:num w:numId="10">
-    <w:abstractNumId w:val="8"/>
+    <w:abstractNumId w:val="9"/>
   </w:num>
   <w:num w:numId="11">
-    <w:abstractNumId w:val="15"/>
+    <w:abstractNumId w:val="16"/>
   </w:num>
   <w:num w:numId="12">
     <w:abstractNumId w:val="1"/>
@@ -3293,34 +3734,37 @@
     <w:abstractNumId w:val="4"/>
   </w:num>
   <w:num w:numId="14">
+    <w:abstractNumId w:val="12"/>
+  </w:num>
+  <w:num w:numId="15">
+    <w:abstractNumId w:val="8"/>
+  </w:num>
+  <w:num w:numId="16">
+    <w:abstractNumId w:val="13"/>
+  </w:num>
+  <w:num w:numId="17">
+    <w:abstractNumId w:val="23"/>
+  </w:num>
+  <w:num w:numId="18">
     <w:abstractNumId w:val="11"/>
   </w:num>
-  <w:num w:numId="15">
-    <w:abstractNumId w:val="7"/>
-  </w:num>
-  <w:num w:numId="16">
-    <w:abstractNumId w:val="12"/>
-  </w:num>
-  <w:num w:numId="17">
-    <w:abstractNumId w:val="22"/>
-  </w:num>
-  <w:num w:numId="18">
-    <w:abstractNumId w:val="10"/>
-  </w:num>
   <w:num w:numId="19">
-    <w:abstractNumId w:val="19"/>
+    <w:abstractNumId w:val="20"/>
   </w:num>
   <w:num w:numId="20">
     <w:abstractNumId w:val="3"/>
   </w:num>
   <w:num w:numId="21">
-    <w:abstractNumId w:val="21"/>
+    <w:abstractNumId w:val="22"/>
   </w:num>
   <w:num w:numId="22">
     <w:abstractNumId w:val="0"/>
   </w:num>
   <w:num w:numId="23">
-    <w:abstractNumId w:val="14"/>
+    <w:abstractNumId w:val="15"/>
+  </w:num>
+  <w:num w:numId="24">
+    <w:abstractNumId w:val="7"/>
   </w:num>
 </w:numbering>
 </file>
@@ -4316,6 +4760,7 @@
     <w:rsid w:val="00304ECD"/>
     <w:rsid w:val="003158F0"/>
     <w:rsid w:val="00331C62"/>
+    <w:rsid w:val="00337140"/>
     <w:rsid w:val="00357BE2"/>
     <w:rsid w:val="00391858"/>
     <w:rsid w:val="00392F29"/>
@@ -4393,6 +4838,7 @@
     <w:rsid w:val="00B5079C"/>
     <w:rsid w:val="00BD119E"/>
     <w:rsid w:val="00BE1CE7"/>
+    <w:rsid w:val="00C21E97"/>
     <w:rsid w:val="00C22A10"/>
     <w:rsid w:val="00C57AC2"/>
     <w:rsid w:val="00CB349C"/>
@@ -5219,7 +5665,7 @@
 </file>
 
 <file path=customXml/itemProps1.xml><?xml version="1.0" encoding="utf-8"?>
-<ds:datastoreItem xmlns:ds="http://schemas.openxmlformats.org/officeDocument/2006/customXml" ds:itemID="{B0EF82BF-79A1-49EA-AA07-989681179924}">
+<ds:datastoreItem xmlns:ds="http://schemas.openxmlformats.org/officeDocument/2006/customXml" ds:itemID="{2D0CD34E-9775-4D60-BFC0-7CFB49EE4F07}">
   <ds:schemaRefs>
     <ds:schemaRef ds:uri="http://schemas.openxmlformats.org/officeDocument/2006/bibliography"/>
   </ds:schemaRefs>

</xml_diff>